<commit_message>
Explosion Generator 2014 07 04 SpotLight Shadows
</commit_message>
<xml_diff>
--- a/Explanation and Production history.docx
+++ b/Explanation and Production history.docx
@@ -2237,306 +2237,346 @@
     <w:p>
       <w:pPr>
         <w:spacing w:after="0" w:line="240" w:lineRule="auto"/>
-      </w:pPr>
-    </w:p>
-    <w:p>
-      <w:pPr>
-        <w:spacing w:after="0" w:line="240" w:lineRule="auto"/>
-      </w:pPr>
-    </w:p>
-    <w:p>
-      <w:pPr>
-        <w:spacing w:after="0" w:line="240" w:lineRule="auto"/>
-      </w:pPr>
-    </w:p>
-    <w:p>
-      <w:pPr>
-        <w:spacing w:after="0" w:line="240" w:lineRule="auto"/>
-      </w:pPr>
-    </w:p>
-    <w:p>
-      <w:pPr>
-        <w:spacing w:after="0" w:line="240" w:lineRule="auto"/>
-      </w:pPr>
-    </w:p>
-    <w:p>
-      <w:pPr>
-        <w:spacing w:after="0" w:line="240" w:lineRule="auto"/>
-      </w:pPr>
-    </w:p>
-    <w:p>
-      <w:pPr>
-        <w:spacing w:after="0" w:line="240" w:lineRule="auto"/>
-      </w:pPr>
-    </w:p>
-    <w:p>
-      <w:pPr>
-        <w:spacing w:after="0" w:line="240" w:lineRule="auto"/>
-      </w:pPr>
-    </w:p>
-    <w:p>
-      <w:pPr>
-        <w:spacing w:after="0" w:line="240" w:lineRule="auto"/>
-      </w:pPr>
-    </w:p>
-    <w:p>
-      <w:pPr>
-        <w:spacing w:after="0" w:line="240" w:lineRule="auto"/>
-      </w:pPr>
-    </w:p>
-    <w:p>
-      <w:pPr>
-        <w:spacing w:after="0" w:line="240" w:lineRule="auto"/>
-      </w:pPr>
-    </w:p>
-    <w:p>
-      <w:pPr>
-        <w:spacing w:after="0" w:line="240" w:lineRule="auto"/>
-      </w:pPr>
-    </w:p>
-    <w:p>
-      <w:pPr>
-        <w:spacing w:after="0" w:line="240" w:lineRule="auto"/>
-      </w:pPr>
-    </w:p>
-    <w:p>
-      <w:pPr>
-        <w:spacing w:after="0" w:line="240" w:lineRule="auto"/>
-      </w:pPr>
-    </w:p>
-    <w:p>
-      <w:pPr>
-        <w:spacing w:after="0" w:line="240" w:lineRule="auto"/>
-      </w:pPr>
-    </w:p>
-    <w:p>
-      <w:pPr>
-        <w:spacing w:after="0" w:line="240" w:lineRule="auto"/>
-      </w:pPr>
-    </w:p>
-    <w:p>
-      <w:pPr>
-        <w:spacing w:after="0" w:line="240" w:lineRule="auto"/>
-      </w:pPr>
-    </w:p>
-    <w:p>
-      <w:pPr>
-        <w:spacing w:after="0" w:line="240" w:lineRule="auto"/>
-      </w:pPr>
-    </w:p>
-    <w:p>
-      <w:pPr>
-        <w:spacing w:after="0" w:line="240" w:lineRule="auto"/>
-      </w:pPr>
-    </w:p>
-    <w:p>
-      <w:pPr>
-        <w:spacing w:after="0" w:line="240" w:lineRule="auto"/>
-      </w:pPr>
-    </w:p>
-    <w:p>
-      <w:pPr>
-        <w:spacing w:after="0" w:line="240" w:lineRule="auto"/>
-      </w:pPr>
-    </w:p>
-    <w:p>
-      <w:pPr>
-        <w:spacing w:after="0" w:line="240" w:lineRule="auto"/>
-      </w:pPr>
-    </w:p>
-    <w:p>
-      <w:pPr>
-        <w:spacing w:after="0" w:line="240" w:lineRule="auto"/>
-      </w:pPr>
-    </w:p>
-    <w:p>
-      <w:pPr>
-        <w:spacing w:after="0" w:line="240" w:lineRule="auto"/>
-      </w:pPr>
-    </w:p>
-    <w:p>
-      <w:pPr>
-        <w:spacing w:after="0" w:line="240" w:lineRule="auto"/>
-      </w:pPr>
-    </w:p>
-    <w:p>
-      <w:pPr>
-        <w:spacing w:after="0" w:line="240" w:lineRule="auto"/>
-      </w:pPr>
-    </w:p>
-    <w:p>
-      <w:pPr>
-        <w:spacing w:after="0" w:line="240" w:lineRule="auto"/>
-      </w:pPr>
-    </w:p>
-    <w:p>
-      <w:pPr>
-        <w:spacing w:after="0" w:line="240" w:lineRule="auto"/>
-      </w:pPr>
-    </w:p>
-    <w:p>
-      <w:pPr>
-        <w:spacing w:after="0" w:line="240" w:lineRule="auto"/>
-      </w:pPr>
-    </w:p>
-    <w:p>
-      <w:pPr>
-        <w:spacing w:after="0" w:line="240" w:lineRule="auto"/>
-      </w:pPr>
-    </w:p>
-    <w:p>
-      <w:pPr>
-        <w:spacing w:after="0" w:line="240" w:lineRule="auto"/>
-      </w:pPr>
-    </w:p>
-    <w:p>
-      <w:pPr>
-        <w:spacing w:after="0" w:line="240" w:lineRule="auto"/>
-      </w:pPr>
-    </w:p>
-    <w:p>
-      <w:pPr>
-        <w:spacing w:after="0" w:line="240" w:lineRule="auto"/>
-      </w:pPr>
-    </w:p>
-    <w:p>
-      <w:pPr>
-        <w:spacing w:after="0" w:line="240" w:lineRule="auto"/>
-      </w:pPr>
-    </w:p>
-    <w:p>
-      <w:pPr>
-        <w:spacing w:after="0" w:line="240" w:lineRule="auto"/>
-      </w:pPr>
-    </w:p>
-    <w:p>
-      <w:pPr>
-        <w:spacing w:after="0" w:line="240" w:lineRule="auto"/>
-      </w:pPr>
-    </w:p>
-    <w:p>
-      <w:pPr>
-        <w:spacing w:after="0" w:line="240" w:lineRule="auto"/>
-      </w:pPr>
-    </w:p>
-    <w:p>
-      <w:pPr>
-        <w:spacing w:after="0" w:line="240" w:lineRule="auto"/>
-      </w:pPr>
-    </w:p>
-    <w:p>
-      <w:pPr>
-        <w:spacing w:after="0" w:line="240" w:lineRule="auto"/>
-      </w:pPr>
-    </w:p>
-    <w:p>
-      <w:pPr>
-        <w:spacing w:after="0" w:line="240" w:lineRule="auto"/>
-      </w:pPr>
-    </w:p>
-    <w:p>
-      <w:pPr>
-        <w:spacing w:after="0" w:line="240" w:lineRule="auto"/>
-      </w:pPr>
-    </w:p>
-    <w:p>
-      <w:pPr>
-        <w:spacing w:after="0" w:line="240" w:lineRule="auto"/>
-      </w:pPr>
-    </w:p>
-    <w:p>
-      <w:pPr>
-        <w:spacing w:after="0" w:line="240" w:lineRule="auto"/>
-      </w:pPr>
-    </w:p>
-    <w:p>
-      <w:pPr>
-        <w:spacing w:after="0" w:line="240" w:lineRule="auto"/>
-      </w:pPr>
-    </w:p>
-    <w:p>
-      <w:pPr>
-        <w:spacing w:after="0" w:line="240" w:lineRule="auto"/>
-      </w:pPr>
-    </w:p>
-    <w:p>
-      <w:pPr>
-        <w:spacing w:after="0" w:line="240" w:lineRule="auto"/>
-      </w:pPr>
-    </w:p>
-    <w:p>
-      <w:pPr>
-        <w:spacing w:after="0" w:line="240" w:lineRule="auto"/>
-      </w:pPr>
-    </w:p>
-    <w:p>
-      <w:pPr>
-        <w:spacing w:after="0" w:line="240" w:lineRule="auto"/>
-      </w:pPr>
-    </w:p>
-    <w:p>
-      <w:pPr>
-        <w:spacing w:after="0" w:line="240" w:lineRule="auto"/>
-      </w:pPr>
-    </w:p>
-    <w:p>
-      <w:pPr>
-        <w:spacing w:after="0" w:line="240" w:lineRule="auto"/>
-      </w:pPr>
-    </w:p>
-    <w:p>
-      <w:pPr>
-        <w:spacing w:after="0" w:line="240" w:lineRule="auto"/>
-      </w:pPr>
-    </w:p>
-    <w:p>
-      <w:pPr>
-        <w:spacing w:after="0" w:line="240" w:lineRule="auto"/>
-      </w:pPr>
-    </w:p>
-    <w:p>
-      <w:pPr>
-        <w:spacing w:after="0" w:line="240" w:lineRule="auto"/>
-      </w:pPr>
-    </w:p>
-    <w:p>
-      <w:pPr>
-        <w:spacing w:after="0" w:line="240" w:lineRule="auto"/>
-      </w:pPr>
-    </w:p>
-    <w:p>
-      <w:pPr>
-        <w:spacing w:after="0" w:line="240" w:lineRule="auto"/>
-      </w:pPr>
-    </w:p>
-    <w:p>
-      <w:pPr>
-        <w:spacing w:after="0" w:line="240" w:lineRule="auto"/>
-      </w:pPr>
-    </w:p>
-    <w:p>
-      <w:pPr>
-        <w:spacing w:after="0" w:line="240" w:lineRule="auto"/>
-      </w:pPr>
-    </w:p>
-    <w:p>
-      <w:pPr>
-        <w:spacing w:after="0" w:line="240" w:lineRule="auto"/>
-      </w:pPr>
-    </w:p>
-    <w:p>
-      <w:pPr>
-        <w:spacing w:after="0" w:line="240" w:lineRule="auto"/>
-      </w:pPr>
-    </w:p>
-    <w:p>
-      <w:pPr>
-        <w:spacing w:after="0" w:line="240" w:lineRule="auto"/>
-      </w:pPr>
-    </w:p>
-    <w:p>
-      <w:pPr>
-        <w:spacing w:after="0" w:line="240" w:lineRule="auto"/>
+        <w:rPr>
+          <w:b/>
+          <w:sz w:val="24"/>
+          <w:szCs w:val="24"/>
+        </w:rPr>
+      </w:pPr>
+      <w:r>
+        <w:rPr>
+          <w:b/>
+          <w:sz w:val="24"/>
+          <w:szCs w:val="24"/>
+        </w:rPr>
+        <w:t>10</w:t>
+      </w:r>
+      <w:r>
+        <w:rPr>
+          <w:b/>
+          <w:sz w:val="24"/>
+          <w:szCs w:val="24"/>
+        </w:rPr>
+        <w:t xml:space="preserve">. </w:t>
+      </w:r>
+      <w:r>
+        <w:rPr>
+          <w:b/>
+          <w:sz w:val="24"/>
+          <w:szCs w:val="24"/>
+        </w:rPr>
+        <w:t>GLSL function Specification</w:t>
+      </w:r>
+    </w:p>
+    <w:p>
+      <w:pPr>
+        <w:spacing w:after="0" w:line="240" w:lineRule="auto"/>
+      </w:pPr>
+      <w:r>
+        <w:t>http://www.khronos.org/registry/gles/specs/2.0/GLSL_ES_Specification_1.0.17.pdf</w:t>
+      </w:r>
+    </w:p>
+    <w:p>
+      <w:pPr>
+        <w:spacing w:after="0" w:line="240" w:lineRule="auto"/>
+      </w:pPr>
+    </w:p>
+    <w:p>
+      <w:pPr>
+        <w:spacing w:after="0" w:line="240" w:lineRule="auto"/>
+      </w:pPr>
+    </w:p>
+    <w:p>
+      <w:pPr>
+        <w:spacing w:after="0" w:line="240" w:lineRule="auto"/>
+      </w:pPr>
+    </w:p>
+    <w:p>
+      <w:pPr>
+        <w:spacing w:after="0" w:line="240" w:lineRule="auto"/>
+      </w:pPr>
+    </w:p>
+    <w:p>
+      <w:pPr>
+        <w:spacing w:after="0" w:line="240" w:lineRule="auto"/>
+      </w:pPr>
+    </w:p>
+    <w:p>
+      <w:pPr>
+        <w:spacing w:after="0" w:line="240" w:lineRule="auto"/>
+      </w:pPr>
+    </w:p>
+    <w:p>
+      <w:pPr>
+        <w:spacing w:after="0" w:line="240" w:lineRule="auto"/>
+      </w:pPr>
+    </w:p>
+    <w:p>
+      <w:pPr>
+        <w:spacing w:after="0" w:line="240" w:lineRule="auto"/>
+      </w:pPr>
+    </w:p>
+    <w:p>
+      <w:pPr>
+        <w:spacing w:after="0" w:line="240" w:lineRule="auto"/>
+      </w:pPr>
+    </w:p>
+    <w:p>
+      <w:pPr>
+        <w:spacing w:after="0" w:line="240" w:lineRule="auto"/>
+      </w:pPr>
+    </w:p>
+    <w:p>
+      <w:pPr>
+        <w:spacing w:after="0" w:line="240" w:lineRule="auto"/>
+      </w:pPr>
+    </w:p>
+    <w:p>
+      <w:pPr>
+        <w:spacing w:after="0" w:line="240" w:lineRule="auto"/>
+      </w:pPr>
+    </w:p>
+    <w:p>
+      <w:pPr>
+        <w:spacing w:after="0" w:line="240" w:lineRule="auto"/>
+      </w:pPr>
+    </w:p>
+    <w:p>
+      <w:pPr>
+        <w:spacing w:after="0" w:line="240" w:lineRule="auto"/>
+      </w:pPr>
+    </w:p>
+    <w:p>
+      <w:pPr>
+        <w:spacing w:after="0" w:line="240" w:lineRule="auto"/>
+      </w:pPr>
+    </w:p>
+    <w:p>
+      <w:pPr>
+        <w:spacing w:after="0" w:line="240" w:lineRule="auto"/>
+      </w:pPr>
+    </w:p>
+    <w:p>
+      <w:pPr>
+        <w:spacing w:after="0" w:line="240" w:lineRule="auto"/>
+      </w:pPr>
+    </w:p>
+    <w:p>
+      <w:pPr>
+        <w:spacing w:after="0" w:line="240" w:lineRule="auto"/>
+      </w:pPr>
+    </w:p>
+    <w:p>
+      <w:pPr>
+        <w:spacing w:after="0" w:line="240" w:lineRule="auto"/>
+      </w:pPr>
+    </w:p>
+    <w:p>
+      <w:pPr>
+        <w:spacing w:after="0" w:line="240" w:lineRule="auto"/>
+      </w:pPr>
+    </w:p>
+    <w:p>
+      <w:pPr>
+        <w:spacing w:after="0" w:line="240" w:lineRule="auto"/>
+      </w:pPr>
+    </w:p>
+    <w:p>
+      <w:pPr>
+        <w:spacing w:after="0" w:line="240" w:lineRule="auto"/>
+      </w:pPr>
+    </w:p>
+    <w:p>
+      <w:pPr>
+        <w:spacing w:after="0" w:line="240" w:lineRule="auto"/>
+      </w:pPr>
+    </w:p>
+    <w:p>
+      <w:pPr>
+        <w:spacing w:after="0" w:line="240" w:lineRule="auto"/>
+      </w:pPr>
+    </w:p>
+    <w:p>
+      <w:pPr>
+        <w:spacing w:after="0" w:line="240" w:lineRule="auto"/>
+      </w:pPr>
+    </w:p>
+    <w:p>
+      <w:pPr>
+        <w:spacing w:after="0" w:line="240" w:lineRule="auto"/>
+      </w:pPr>
+    </w:p>
+    <w:p>
+      <w:pPr>
+        <w:spacing w:after="0" w:line="240" w:lineRule="auto"/>
+      </w:pPr>
+    </w:p>
+    <w:p>
+      <w:pPr>
+        <w:spacing w:after="0" w:line="240" w:lineRule="auto"/>
+      </w:pPr>
+    </w:p>
+    <w:p>
+      <w:pPr>
+        <w:spacing w:after="0" w:line="240" w:lineRule="auto"/>
+      </w:pPr>
+    </w:p>
+    <w:p>
+      <w:pPr>
+        <w:spacing w:after="0" w:line="240" w:lineRule="auto"/>
+      </w:pPr>
+    </w:p>
+    <w:p>
+      <w:pPr>
+        <w:spacing w:after="0" w:line="240" w:lineRule="auto"/>
+      </w:pPr>
+    </w:p>
+    <w:p>
+      <w:pPr>
+        <w:spacing w:after="0" w:line="240" w:lineRule="auto"/>
+      </w:pPr>
+    </w:p>
+    <w:p>
+      <w:pPr>
+        <w:spacing w:after="0" w:line="240" w:lineRule="auto"/>
+      </w:pPr>
+    </w:p>
+    <w:p>
+      <w:pPr>
+        <w:spacing w:after="0" w:line="240" w:lineRule="auto"/>
+      </w:pPr>
+    </w:p>
+    <w:p>
+      <w:pPr>
+        <w:spacing w:after="0" w:line="240" w:lineRule="auto"/>
+      </w:pPr>
+    </w:p>
+    <w:p>
+      <w:pPr>
+        <w:spacing w:after="0" w:line="240" w:lineRule="auto"/>
+      </w:pPr>
+    </w:p>
+    <w:p>
+      <w:pPr>
+        <w:spacing w:after="0" w:line="240" w:lineRule="auto"/>
+      </w:pPr>
+    </w:p>
+    <w:p>
+      <w:pPr>
+        <w:spacing w:after="0" w:line="240" w:lineRule="auto"/>
+      </w:pPr>
+    </w:p>
+    <w:p>
+      <w:pPr>
+        <w:spacing w:after="0" w:line="240" w:lineRule="auto"/>
+      </w:pPr>
+    </w:p>
+    <w:p>
+      <w:pPr>
+        <w:spacing w:after="0" w:line="240" w:lineRule="auto"/>
+      </w:pPr>
+    </w:p>
+    <w:p>
+      <w:pPr>
+        <w:spacing w:after="0" w:line="240" w:lineRule="auto"/>
+      </w:pPr>
+    </w:p>
+    <w:p>
+      <w:pPr>
+        <w:spacing w:after="0" w:line="240" w:lineRule="auto"/>
+      </w:pPr>
+    </w:p>
+    <w:p>
+      <w:pPr>
+        <w:spacing w:after="0" w:line="240" w:lineRule="auto"/>
+      </w:pPr>
+    </w:p>
+    <w:p>
+      <w:pPr>
+        <w:spacing w:after="0" w:line="240" w:lineRule="auto"/>
+      </w:pPr>
+    </w:p>
+    <w:p>
+      <w:pPr>
+        <w:spacing w:after="0" w:line="240" w:lineRule="auto"/>
+      </w:pPr>
+    </w:p>
+    <w:p>
+      <w:pPr>
+        <w:spacing w:after="0" w:line="240" w:lineRule="auto"/>
+      </w:pPr>
+    </w:p>
+    <w:p>
+      <w:pPr>
+        <w:spacing w:after="0" w:line="240" w:lineRule="auto"/>
+      </w:pPr>
+    </w:p>
+    <w:p>
+      <w:pPr>
+        <w:spacing w:after="0" w:line="240" w:lineRule="auto"/>
+      </w:pPr>
+    </w:p>
+    <w:p>
+      <w:pPr>
+        <w:spacing w:after="0" w:line="240" w:lineRule="auto"/>
+      </w:pPr>
+    </w:p>
+    <w:p>
+      <w:pPr>
+        <w:spacing w:after="0" w:line="240" w:lineRule="auto"/>
+      </w:pPr>
+    </w:p>
+    <w:p>
+      <w:pPr>
+        <w:spacing w:after="0" w:line="240" w:lineRule="auto"/>
+      </w:pPr>
+    </w:p>
+    <w:p>
+      <w:pPr>
+        <w:spacing w:after="0" w:line="240" w:lineRule="auto"/>
+      </w:pPr>
+    </w:p>
+    <w:p>
+      <w:pPr>
+        <w:spacing w:after="0" w:line="240" w:lineRule="auto"/>
+      </w:pPr>
+    </w:p>
+    <w:p>
+      <w:pPr>
+        <w:spacing w:after="0" w:line="240" w:lineRule="auto"/>
+      </w:pPr>
+    </w:p>
+    <w:p>
+      <w:pPr>
+        <w:spacing w:after="0" w:line="240" w:lineRule="auto"/>
+      </w:pPr>
+    </w:p>
+    <w:p>
+      <w:pPr>
+        <w:spacing w:after="0" w:line="240" w:lineRule="auto"/>
+      </w:pPr>
+    </w:p>
+    <w:p>
+      <w:pPr>
+        <w:spacing w:after="0" w:line="240" w:lineRule="auto"/>
+      </w:pPr>
+    </w:p>
+    <w:p>
+      <w:pPr>
+        <w:spacing w:after="0" w:line="240" w:lineRule="auto"/>
+      </w:pPr>
+    </w:p>
+    <w:p>
+      <w:pPr>
+        <w:spacing w:after="0" w:line="240" w:lineRule="auto"/>
+      </w:pPr>
+    </w:p>
+    <w:p>
+      <w:pPr>
+        <w:spacing w:after="0" w:line="240" w:lineRule="auto"/>
+        <w:rPr>
+          <w:rFonts w:hint="eastAsia"/>
+        </w:rPr>
       </w:pPr>
     </w:p>
     <w:p>

</xml_diff>